<commit_message>
mejora en manejo de errores
</commit_message>
<xml_diff>
--- a/Gramatica.docx
+++ b/Gramatica.docx
@@ -1232,7 +1232,6 @@
         </w:rPr>
         <w:t xml:space="preserve"> </w:t>
       </w:r>
-      <w:bookmarkStart w:id="0" w:name="_GoBack"/>
       <w:r>
         <w:rPr>
           <w:b/>
@@ -1240,7 +1239,6 @@
         </w:rPr>
         <w:t>ID</w:t>
       </w:r>
-      <w:bookmarkEnd w:id="0"/>
       <w:r>
         <w:rPr>
           <w:lang w:val="en-US"/>
@@ -2067,6 +2065,274 @@
         </w:rPr>
         <w:t xml:space="preserve"> expression }</w:t>
       </w:r>
+    </w:p>
+    <w:p>
+      <w:pPr>
+        <w:rPr>
+          <w:lang w:val="en-US"/>
+        </w:rPr>
+      </w:pPr>
+    </w:p>
+    <w:p>
+      <w:pPr>
+        <w:rPr>
+          <w:lang w:val="en-US"/>
+        </w:rPr>
+      </w:pPr>
+      <w:proofErr w:type="spellStart"/>
+      <w:r>
+        <w:rPr>
+          <w:lang w:val="en-US"/>
+        </w:rPr>
+        <w:t>Observaciones</w:t>
+      </w:r>
+      <w:proofErr w:type="spellEnd"/>
+      <w:r>
+        <w:rPr>
+          <w:lang w:val="en-US"/>
+        </w:rPr>
+        <w:t>:</w:t>
+      </w:r>
+    </w:p>
+    <w:p>
+      <w:r>
+        <w:t>Se pone loco el manejador cuando:</w:t>
+      </w:r>
+    </w:p>
+    <w:p>
+      <w:pPr>
+        <w:rPr>
+          <w:lang w:val="en-US"/>
+        </w:rPr>
+      </w:pPr>
+      <w:r>
+        <w:rPr>
+          <w:lang w:val="en-US"/>
+        </w:rPr>
+        <w:lastRenderedPageBreak/>
+        <w:t>1.-</w:t>
+      </w:r>
+      <w:r>
+        <w:rPr>
+          <w:lang w:val="en-US"/>
+        </w:rPr>
+        <w:t xml:space="preserve"> </w:t>
+      </w:r>
+    </w:p>
+    <w:p>
+      <w:pPr>
+        <w:rPr>
+          <w:lang w:val="en-US"/>
+        </w:rPr>
+      </w:pPr>
+      <w:r>
+        <w:rPr>
+          <w:lang w:val="en-US"/>
+        </w:rPr>
+        <w:t xml:space="preserve">int </w:t>
+      </w:r>
+      <w:proofErr w:type="gramStart"/>
+      <w:r>
+        <w:rPr>
+          <w:lang w:val="en-US"/>
+        </w:rPr>
+        <w:t>x[</w:t>
+      </w:r>
+      <w:proofErr w:type="gramEnd"/>
+      <w:r>
+        <w:rPr>
+          <w:lang w:val="en-US"/>
+        </w:rPr>
+        <w:t>10]</w:t>
+      </w:r>
+    </w:p>
+    <w:p>
+      <w:pPr>
+        <w:rPr>
+          <w:lang w:val="en-US"/>
+        </w:rPr>
+      </w:pPr>
+      <w:r>
+        <w:rPr>
+          <w:lang w:val="en-US"/>
+        </w:rPr>
+        <w:t xml:space="preserve">int </w:t>
+      </w:r>
+      <w:proofErr w:type="spellStart"/>
+      <w:r>
+        <w:rPr>
+          <w:lang w:val="en-US"/>
+        </w:rPr>
+        <w:t>minloc</w:t>
+      </w:r>
+      <w:proofErr w:type="spellEnd"/>
+      <w:r>
+        <w:rPr>
+          <w:lang w:val="en-US"/>
+        </w:rPr>
+        <w:t xml:space="preserve"> (int </w:t>
+      </w:r>
+      <w:proofErr w:type="gramStart"/>
+      <w:r>
+        <w:rPr>
+          <w:lang w:val="en-US"/>
+        </w:rPr>
+        <w:t>a[</w:t>
+      </w:r>
+      <w:proofErr w:type="gramEnd"/>
+      <w:r>
+        <w:rPr>
+          <w:lang w:val="en-US"/>
+        </w:rPr>
+        <w:t>], int low, int high)</w:t>
+      </w:r>
+    </w:p>
+    <w:p>
+      <w:r>
+        <w:t>{</w:t>
+      </w:r>
+    </w:p>
+    <w:p>
+      <w:r>
+        <w:t>}</w:t>
+      </w:r>
+    </w:p>
+    <w:p>
+      <w:r>
+        <w:t>2.-</w:t>
+      </w:r>
+    </w:p>
+    <w:p>
+      <w:pPr>
+        <w:rPr>
+          <w:lang w:val="en-US"/>
+        </w:rPr>
+      </w:pPr>
+      <w:r>
+        <w:rPr>
+          <w:lang w:val="en-US"/>
+        </w:rPr>
+        <w:t xml:space="preserve">int </w:t>
+      </w:r>
+      <w:proofErr w:type="spellStart"/>
+      <w:r>
+        <w:rPr>
+          <w:lang w:val="en-US"/>
+        </w:rPr>
+        <w:t>minloc</w:t>
+      </w:r>
+      <w:proofErr w:type="spellEnd"/>
+      <w:r>
+        <w:rPr>
+          <w:lang w:val="en-US"/>
+        </w:rPr>
+        <w:t xml:space="preserve"> (int </w:t>
+      </w:r>
+      <w:proofErr w:type="gramStart"/>
+      <w:r>
+        <w:rPr>
+          <w:lang w:val="en-US"/>
+        </w:rPr>
+        <w:t>a[</w:t>
+      </w:r>
+      <w:proofErr w:type="gramEnd"/>
+      <w:r>
+        <w:rPr>
+          <w:lang w:val="en-US"/>
+        </w:rPr>
+        <w:t>], int low, int high)</w:t>
+      </w:r>
+    </w:p>
+    <w:p>
+      <w:pPr>
+        <w:rPr>
+          <w:lang w:val="en-US"/>
+        </w:rPr>
+      </w:pPr>
+      <w:r>
+        <w:rPr>
+          <w:lang w:val="en-US"/>
+        </w:rPr>
+        <w:t xml:space="preserve">    int </w:t>
+      </w:r>
+      <w:proofErr w:type="spellStart"/>
+      <w:r>
+        <w:rPr>
+          <w:lang w:val="en-US"/>
+        </w:rPr>
+        <w:t>i</w:t>
+      </w:r>
+      <w:proofErr w:type="spellEnd"/>
+      <w:r>
+        <w:rPr>
+          <w:lang w:val="en-US"/>
+        </w:rPr>
+        <w:t>; int a; int k;</w:t>
+      </w:r>
+    </w:p>
+    <w:p>
+      <w:pPr>
+        <w:rPr>
+          <w:u w:val="single"/>
+          <w:lang w:val="en-US"/>
+        </w:rPr>
+      </w:pPr>
+      <w:r>
+        <w:rPr>
+          <w:lang w:val="en-US"/>
+        </w:rPr>
+        <w:t>}</w:t>
+      </w:r>
+    </w:p>
+    <w:p>
+      <w:pPr>
+        <w:rPr>
+          <w:lang w:val="en-US"/>
+        </w:rPr>
+      </w:pPr>
+      <w:r>
+        <w:rPr>
+          <w:lang w:val="en-US"/>
+        </w:rPr>
+        <w:t>3.-</w:t>
+      </w:r>
+      <w:r>
+        <w:t xml:space="preserve"> </w:t>
+      </w:r>
+      <w:r>
+        <w:rPr>
+          <w:lang w:val="en-US"/>
+        </w:rPr>
+        <w:t>voi main(void)</w:t>
+      </w:r>
+    </w:p>
+    <w:p>
+      <w:pPr>
+        <w:rPr>
+          <w:lang w:val="en-US"/>
+        </w:rPr>
+      </w:pPr>
+      <w:r>
+        <w:rPr>
+          <w:lang w:val="en-US"/>
+        </w:rPr>
+        <w:t>{</w:t>
+      </w:r>
+    </w:p>
+    <w:p>
+      <w:pPr>
+        <w:rPr>
+          <w:lang w:val="en-US"/>
+        </w:rPr>
+      </w:pPr>
+      <w:r>
+        <w:rPr>
+          <w:lang w:val="en-US"/>
+        </w:rPr>
+        <w:t>}</w:t>
+      </w:r>
+      <w:bookmarkStart w:id="0" w:name="_GoBack"/>
+      <w:bookmarkEnd w:id="0"/>
     </w:p>
     <w:sectPr>
       <w:pgSz w:w="12240" w:h="15840"/>

</xml_diff>